<commit_message>
commit changes for client meeting 3
</commit_message>
<xml_diff>
--- a/Documentation/Group2_Client_meeting3.docx
+++ b/Documentation/Group2_Client_meeting3.docx
@@ -205,23 +205,13 @@
         </w:rPr>
         <w:t xml:space="preserve">: </w:t>
       </w:r>
-      <w:proofErr w:type="spellStart"/>
-      <w:r>
-        <w:rPr>
-          <w:rFonts w:ascii="Times New Roman" w:hAnsi="Times New Roman" w:cs="Times New Roman"/>
-          <w:sz w:val="24"/>
-          <w:szCs w:val="24"/>
-        </w:rPr>
-        <w:t>Rolfes</w:t>
-      </w:r>
-      <w:proofErr w:type="spellEnd"/>
-      <w:r>
-        <w:rPr>
-          <w:rFonts w:ascii="Times New Roman" w:hAnsi="Times New Roman" w:cs="Times New Roman"/>
-          <w:sz w:val="24"/>
-          <w:szCs w:val="24"/>
-        </w:rPr>
-        <w:t>, Luke T</w:t>
+      <w:r>
+        <w:rPr>
+          <w:rFonts w:ascii="Times New Roman" w:hAnsi="Times New Roman" w:cs="Times New Roman"/>
+          <w:sz w:val="24"/>
+          <w:szCs w:val="24"/>
+        </w:rPr>
+        <w:t>Rolfes, Luke T</w:t>
       </w:r>
     </w:p>
     <w:p>
@@ -295,16 +285,14 @@
         </w:rPr>
         <w:t xml:space="preserve">To know if they like the podcast we have </w:t>
       </w:r>
-      <w:proofErr w:type="gramStart"/>
-      <w:r>
-        <w:rPr>
-          <w:rFonts w:ascii="Times New Roman" w:hAnsi="Times New Roman" w:cs="Times New Roman"/>
-          <w:sz w:val="24"/>
-          <w:szCs w:val="24"/>
-        </w:rPr>
-        <w:t>done</w:t>
-      </w:r>
-      <w:proofErr w:type="gramEnd"/>
+      <w:r>
+        <w:rPr>
+          <w:rFonts w:ascii="Times New Roman" w:hAnsi="Times New Roman" w:cs="Times New Roman"/>
+          <w:sz w:val="24"/>
+          <w:szCs w:val="24"/>
+        </w:rPr>
+        <w:t>done,</w:t>
+      </w:r>
       <w:r>
         <w:rPr>
           <w:rFonts w:ascii="Times New Roman" w:hAnsi="Times New Roman" w:cs="Times New Roman"/>
@@ -1185,15 +1173,6 @@
   </w:num>
   <w:num w:numId="2">
     <w:abstractNumId w:val="0"/>
-    <w:lvlOverride w:ilvl="0"/>
-    <w:lvlOverride w:ilvl="1"/>
-    <w:lvlOverride w:ilvl="2"/>
-    <w:lvlOverride w:ilvl="3"/>
-    <w:lvlOverride w:ilvl="4"/>
-    <w:lvlOverride w:ilvl="5"/>
-    <w:lvlOverride w:ilvl="6"/>
-    <w:lvlOverride w:ilvl="7"/>
-    <w:lvlOverride w:ilvl="8"/>
   </w:num>
   <w:num w:numId="3">
     <w:abstractNumId w:val="3"/>
@@ -1211,15 +1190,6 @@
   </w:num>
   <w:num w:numId="4">
     <w:abstractNumId w:val="2"/>
-    <w:lvlOverride w:ilvl="0"/>
-    <w:lvlOverride w:ilvl="1"/>
-    <w:lvlOverride w:ilvl="2"/>
-    <w:lvlOverride w:ilvl="3"/>
-    <w:lvlOverride w:ilvl="4"/>
-    <w:lvlOverride w:ilvl="5"/>
-    <w:lvlOverride w:ilvl="6"/>
-    <w:lvlOverride w:ilvl="7"/>
-    <w:lvlOverride w:ilvl="8"/>
   </w:num>
 </w:numbering>
 </file>

</xml_diff>